<commit_message>
Homework the chicken farmer
</commit_message>
<xml_diff>
--- a/Assignment/Hw06proyecto.docx
+++ b/Assignment/Hw06proyecto.docx
@@ -88,586 +88,599 @@
           <w:lang w:val="en-GB"/>
         </w:rPr>
       </w:pPr>
+      <w:r>
+        <w:rPr>
+          <w:lang w:val="en-GB"/>
+        </w:rPr>
+        <w:t xml:space="preserve">Need for a </w:t>
+      </w:r>
+      <w:r>
+        <w:rPr>
+          <w:highlight w:val="yellow"/>
+          <w:lang w:val="en-GB"/>
+        </w:rPr>
+        <w:t>system</w:t>
+      </w:r>
+      <w:r>
+        <w:rPr>
+          <w:lang w:val="en-GB"/>
+        </w:rPr>
+        <w:t xml:space="preserve"> that helps keep track of </w:t>
+      </w:r>
+      <w:r>
+        <w:rPr>
+          <w:highlight w:val="yellow"/>
+          <w:lang w:val="en-GB"/>
+        </w:rPr>
+        <w:t>customers</w:t>
+      </w:r>
+      <w:r>
+        <w:rPr>
+          <w:lang w:val="en-GB"/>
+        </w:rPr>
+        <w:t xml:space="preserve"> who arrive at the </w:t>
+      </w:r>
+      <w:r>
+        <w:rPr>
+          <w:lang w:val="en-GB"/>
+        </w:rPr>
+        <w:t>mechanic</w:t>
+      </w:r>
+      <w:r>
+        <w:rPr>
+          <w:lang w:val="en-GB"/>
+        </w:rPr>
+        <w:t xml:space="preserve"> </w:t>
+      </w:r>
+      <w:r>
+        <w:rPr>
+          <w:highlight w:val="yellow"/>
+          <w:lang w:val="en-GB"/>
+        </w:rPr>
+        <w:t>shop</w:t>
+      </w:r>
+      <w:r>
+        <w:rPr>
+          <w:lang w:val="en-GB"/>
+        </w:rPr>
+        <w:t xml:space="preserve"> to solve or fix a </w:t>
+      </w:r>
+      <w:r>
+        <w:rPr>
+          <w:highlight w:val="yellow"/>
+          <w:lang w:val="en-GB"/>
+        </w:rPr>
+        <w:t>car</w:t>
+      </w:r>
+      <w:r>
+        <w:rPr>
+          <w:lang w:val="en-GB"/>
+        </w:rPr>
+        <w:t xml:space="preserve"> malfunction and with this </w:t>
+      </w:r>
+      <w:r>
+        <w:rPr>
+          <w:highlight w:val="yellow"/>
+          <w:lang w:val="en-GB"/>
+        </w:rPr>
+        <w:t>system</w:t>
+      </w:r>
+      <w:r>
+        <w:rPr>
+          <w:lang w:val="en-GB"/>
+        </w:rPr>
+        <w:t xml:space="preserve"> can help mechanics simplify their work for example if this </w:t>
+      </w:r>
+      <w:r>
+        <w:rPr>
+          <w:highlight w:val="yellow"/>
+          <w:lang w:val="en-GB"/>
+        </w:rPr>
+        <w:t>customer</w:t>
+      </w:r>
+      <w:r>
+        <w:rPr>
+          <w:lang w:val="en-GB"/>
+        </w:rPr>
+        <w:t xml:space="preserve"> is a little frequent is can </w:t>
+      </w:r>
+      <w:r>
+        <w:rPr>
+          <w:lang w:val="en-GB"/>
+        </w:rPr>
+        <w:t>analyse</w:t>
+      </w:r>
+      <w:r>
+        <w:rPr>
+          <w:lang w:val="en-GB"/>
+        </w:rPr>
+        <w:t xml:space="preserve"> If this </w:t>
+      </w:r>
+      <w:r>
+        <w:rPr>
+          <w:highlight w:val="yellow"/>
+          <w:lang w:val="en-GB"/>
+        </w:rPr>
+        <w:t>prob</w:t>
+      </w:r>
+      <w:r>
+        <w:rPr>
+          <w:highlight w:val="yellow"/>
+          <w:lang w:val="en-GB"/>
+        </w:rPr>
+        <w:t>lem</w:t>
+      </w:r>
+      <w:r>
+        <w:rPr>
+          <w:lang w:val="en-GB"/>
+        </w:rPr>
+        <w:t xml:space="preserve"> is progressive or new, since it opened its registry  the first day it came to the </w:t>
+      </w:r>
+      <w:r>
+        <w:rPr>
+          <w:highlight w:val="yellow"/>
+          <w:lang w:val="en-GB"/>
+        </w:rPr>
+        <w:t>machine</w:t>
+      </w:r>
+      <w:r>
+        <w:rPr>
+          <w:lang w:val="en-GB"/>
+        </w:rPr>
+        <w:t xml:space="preserve"> in this case the </w:t>
+      </w:r>
+      <w:r>
+        <w:rPr>
+          <w:highlight w:val="yellow"/>
+          <w:lang w:val="en-GB"/>
+        </w:rPr>
+        <w:t>car</w:t>
+      </w:r>
+      <w:r>
+        <w:rPr>
+          <w:lang w:val="en-GB"/>
+        </w:rPr>
+        <w:t xml:space="preserve"> already has a history thus focus </w:t>
+      </w:r>
+      <w:r>
+        <w:rPr>
+          <w:highlight w:val="yellow"/>
+          <w:lang w:val="en-GB"/>
+        </w:rPr>
+        <w:t>resources</w:t>
+      </w:r>
+      <w:r>
+        <w:rPr>
+          <w:lang w:val="en-GB"/>
+        </w:rPr>
+        <w:t xml:space="preserve"> on the fault that the vehicle really has and thus reduce expenses and increases the revenue.</w:t>
+      </w:r>
+    </w:p>
+    <w:p>
+      <w:pPr>
+        <w:rPr>
+          <w:b/>
+          <w:lang w:val="en-GB"/>
+        </w:rPr>
+      </w:pPr>
+      <w:r>
+        <w:rPr>
+          <w:b/>
+          <w:lang w:val="en-GB"/>
+        </w:rPr>
+        <w:t>Overv</w:t>
+      </w:r>
+      <w:r>
+        <w:rPr>
+          <w:b/>
+          <w:lang w:val="en-GB"/>
+        </w:rPr>
+        <w:t>iew</w:t>
+      </w:r>
+    </w:p>
+    <w:p>
+      <w:pPr>
+        <w:spacing w:before="240" w:after="240"/>
+        <w:rPr>
+          <w:lang w:val="en-GB"/>
+        </w:rPr>
+      </w:pPr>
+      <w:r>
+        <w:rPr>
+          <w:lang w:val="en-GB"/>
+        </w:rPr>
+        <w:t xml:space="preserve">In a mechanical field, it is very complicated when the </w:t>
+      </w:r>
+      <w:r>
+        <w:rPr>
+          <w:highlight w:val="yellow"/>
+          <w:lang w:val="en-GB"/>
+        </w:rPr>
+        <w:t>problem</w:t>
+      </w:r>
+      <w:r>
+        <w:rPr>
+          <w:lang w:val="en-GB"/>
+        </w:rPr>
+        <w:t xml:space="preserve"> is not a simple sight, since they would have to make a complete analysis of the </w:t>
+      </w:r>
+      <w:r>
+        <w:rPr>
+          <w:highlight w:val="yellow"/>
+          <w:lang w:val="en-GB"/>
+        </w:rPr>
+        <w:t>car</w:t>
+      </w:r>
+      <w:r>
+        <w:rPr>
+          <w:lang w:val="en-GB"/>
+        </w:rPr>
+        <w:t xml:space="preserve"> that would lead to an unnecessary expenditure of resources, then the </w:t>
+      </w:r>
+      <w:r>
+        <w:rPr>
+          <w:highlight w:val="yellow"/>
+          <w:lang w:val="en-GB"/>
+        </w:rPr>
+        <w:t>mechanics</w:t>
+      </w:r>
+      <w:r>
+        <w:rPr>
+          <w:lang w:val="en-GB"/>
+        </w:rPr>
+        <w:t xml:space="preserve"> rely on the customer's </w:t>
+      </w:r>
+      <w:r>
+        <w:rPr>
+          <w:highlight w:val="yellow"/>
+          <w:lang w:val="en-GB"/>
+        </w:rPr>
+        <w:t>veh</w:t>
+      </w:r>
+      <w:r>
+        <w:rPr>
+          <w:highlight w:val="yellow"/>
+          <w:lang w:val="en-GB"/>
+        </w:rPr>
+        <w:t>icle</w:t>
+      </w:r>
+      <w:r>
+        <w:rPr>
+          <w:lang w:val="en-GB"/>
+        </w:rPr>
+        <w:t xml:space="preserve"> </w:t>
+      </w:r>
+      <w:r>
+        <w:rPr>
+          <w:highlight w:val="yellow"/>
+          <w:lang w:val="en-GB"/>
+        </w:rPr>
+        <w:t>history</w:t>
+      </w:r>
+      <w:r>
+        <w:rPr>
+          <w:lang w:val="en-GB"/>
+        </w:rPr>
+        <w:t xml:space="preserve">: how many times the </w:t>
+      </w:r>
+      <w:r>
+        <w:rPr>
+          <w:highlight w:val="yellow"/>
+          <w:lang w:val="en-GB"/>
+        </w:rPr>
+        <w:t>vehicle</w:t>
+      </w:r>
+      <w:r>
+        <w:rPr>
+          <w:lang w:val="en-GB"/>
+        </w:rPr>
+        <w:t xml:space="preserve"> has been damaged, which parts of the vehicle have been fixed, etc. </w:t>
+      </w:r>
+      <w:r>
+        <w:rPr>
+          <w:lang w:val="en-GB"/>
+        </w:rPr>
+        <w:t>S</w:t>
+      </w:r>
+      <w:r>
+        <w:rPr>
+          <w:lang w:val="en-GB"/>
+        </w:rPr>
+        <w:t xml:space="preserve">o that the </w:t>
+      </w:r>
+      <w:r>
+        <w:rPr>
+          <w:highlight w:val="yellow"/>
+          <w:lang w:val="en-GB"/>
+        </w:rPr>
+        <w:t>mechanics</w:t>
+      </w:r>
+      <w:r>
+        <w:rPr>
+          <w:lang w:val="en-GB"/>
+        </w:rPr>
+        <w:t xml:space="preserve"> can discard some points of the </w:t>
+      </w:r>
+      <w:r>
+        <w:rPr>
+          <w:highlight w:val="yellow"/>
+          <w:lang w:val="en-GB"/>
+        </w:rPr>
+        <w:t>car</w:t>
+      </w:r>
+      <w:r>
+        <w:rPr>
+          <w:lang w:val="en-GB"/>
+        </w:rPr>
+        <w:t xml:space="preserve"> and thus simplify the work with this the </w:t>
+      </w:r>
+      <w:r>
+        <w:rPr>
+          <w:highlight w:val="yellow"/>
+          <w:lang w:val="en-GB"/>
+        </w:rPr>
+        <w:t>mechanic</w:t>
+      </w:r>
+      <w:r>
+        <w:rPr>
+          <w:lang w:val="en-GB"/>
+        </w:rPr>
+        <w:t xml:space="preserve"> trusts in what the </w:t>
+      </w:r>
+      <w:r>
+        <w:rPr>
+          <w:highlight w:val="yellow"/>
+          <w:lang w:val="en-GB"/>
+        </w:rPr>
+        <w:t>client</w:t>
+      </w:r>
+      <w:r>
+        <w:rPr>
+          <w:lang w:val="en-GB"/>
+        </w:rPr>
+        <w:t xml:space="preserve"> tells him and t</w:t>
+      </w:r>
+      <w:r>
+        <w:rPr>
+          <w:lang w:val="en-GB"/>
+        </w:rPr>
+        <w:t xml:space="preserve">here are moments that the </w:t>
+      </w:r>
+      <w:r>
+        <w:rPr>
+          <w:highlight w:val="yellow"/>
+          <w:lang w:val="en-GB"/>
+        </w:rPr>
+        <w:t>clients</w:t>
+      </w:r>
+      <w:r>
+        <w:rPr>
+          <w:lang w:val="en-GB"/>
+        </w:rPr>
+        <w:t xml:space="preserve"> do not know and complicates the work and that is why the program enters, without the need of the critic of the </w:t>
+      </w:r>
+      <w:r>
+        <w:rPr>
+          <w:highlight w:val="yellow"/>
+          <w:lang w:val="en-GB"/>
+        </w:rPr>
+        <w:t>client</w:t>
+      </w:r>
+      <w:r>
+        <w:rPr>
+          <w:lang w:val="en-GB"/>
+        </w:rPr>
+        <w:t xml:space="preserve"> since its registration is in the </w:t>
+      </w:r>
+      <w:r>
+        <w:rPr>
+          <w:highlight w:val="yellow"/>
+          <w:lang w:val="en-GB"/>
+        </w:rPr>
+        <w:t>system.</w:t>
+      </w:r>
+    </w:p>
+    <w:p>
+      <w:pPr>
+        <w:spacing w:before="240" w:after="240"/>
+        <w:rPr>
+          <w:b/>
+          <w:lang w:val="en-GB"/>
+        </w:rPr>
+      </w:pPr>
+      <w:r>
+        <w:rPr>
+          <w:b/>
+          <w:lang w:val="en-GB"/>
+        </w:rPr>
+        <w:t>Background</w:t>
+      </w:r>
+    </w:p>
+    <w:p>
+      <w:pPr>
+        <w:rPr>
+          <w:lang w:val="en-GB"/>
+        </w:rPr>
+      </w:pPr>
+      <w:r>
+        <w:rPr>
+          <w:lang w:val="en-GB"/>
+        </w:rPr>
+        <w:t xml:space="preserve">The central </w:t>
+      </w:r>
+      <w:r>
+        <w:rPr>
+          <w:highlight w:val="yellow"/>
+          <w:lang w:val="en-GB"/>
+        </w:rPr>
+        <w:t>idea</w:t>
+      </w:r>
+      <w:r>
+        <w:rPr>
+          <w:lang w:val="en-GB"/>
+        </w:rPr>
+        <w:t xml:space="preserve"> is that the </w:t>
+      </w:r>
+      <w:r>
+        <w:rPr>
+          <w:highlight w:val="yellow"/>
+          <w:lang w:val="en-GB"/>
+        </w:rPr>
+        <w:t>mechanics</w:t>
+      </w:r>
+      <w:r>
+        <w:rPr>
+          <w:lang w:val="en-GB"/>
+        </w:rPr>
+        <w:t xml:space="preserve"> no longer com</w:t>
+      </w:r>
+      <w:r>
+        <w:rPr>
+          <w:lang w:val="en-GB"/>
+        </w:rPr>
+        <w:t xml:space="preserve">ply with manual </w:t>
+      </w:r>
+      <w:r>
+        <w:rPr>
+          <w:highlight w:val="yellow"/>
+          <w:lang w:val="en-GB"/>
+        </w:rPr>
+        <w:t>activities,</w:t>
+      </w:r>
+      <w:r>
+        <w:rPr>
+          <w:lang w:val="en-GB"/>
+        </w:rPr>
+        <w:t xml:space="preserve"> unlike everything is done based on the use of </w:t>
+      </w:r>
+      <w:r>
+        <w:rPr>
+          <w:highlight w:val="yellow"/>
+          <w:lang w:val="en-GB"/>
+        </w:rPr>
+        <w:t>machines</w:t>
+      </w:r>
+      <w:r>
+        <w:rPr>
+          <w:lang w:val="en-GB"/>
+        </w:rPr>
+        <w:t xml:space="preserve"> to avoid wasting time, and thus generating more economic </w:t>
+      </w:r>
+      <w:r>
+        <w:rPr>
+          <w:highlight w:val="yellow"/>
+          <w:lang w:val="en-GB"/>
+        </w:rPr>
+        <w:t>income.</w:t>
+      </w:r>
+    </w:p>
+    <w:p>
+      <w:pPr>
+        <w:rPr>
+          <w:lang w:val="en-GB"/>
+        </w:rPr>
+      </w:pPr>
+    </w:p>
+    <w:p>
+      <w:pPr>
+        <w:rPr>
+          <w:lang w:val="en-GB"/>
+        </w:rPr>
+      </w:pPr>
+      <w:r>
+        <w:rPr>
+          <w:lang w:val="en-GB"/>
+        </w:rPr>
+        <w:t xml:space="preserve">At the same time, you want to know how often </w:t>
+      </w:r>
+      <w:r>
+        <w:rPr>
+          <w:highlight w:val="yellow"/>
+          <w:lang w:val="en-GB"/>
+        </w:rPr>
+        <w:t>cars</w:t>
+      </w:r>
+      <w:r>
+        <w:rPr>
+          <w:lang w:val="en-GB"/>
+        </w:rPr>
+        <w:t xml:space="preserve"> attend to know how to generate </w:t>
+      </w:r>
+      <w:r>
+        <w:rPr>
+          <w:highlight w:val="yellow"/>
+          <w:lang w:val="en-GB"/>
+        </w:rPr>
+        <w:t>benefits</w:t>
+      </w:r>
+      <w:r>
+        <w:rPr>
+          <w:lang w:val="en-GB"/>
+        </w:rPr>
+        <w:t xml:space="preserve"> and </w:t>
+      </w:r>
+      <w:r>
+        <w:rPr>
+          <w:highlight w:val="yellow"/>
+          <w:lang w:val="en-GB"/>
+        </w:rPr>
+        <w:t>promotions</w:t>
+      </w:r>
+      <w:r>
+        <w:rPr>
+          <w:lang w:val="en-GB"/>
+        </w:rPr>
+        <w:t xml:space="preserve"> fo</w:t>
+      </w:r>
+      <w:r>
+        <w:rPr>
+          <w:lang w:val="en-GB"/>
+        </w:rPr>
+        <w:t xml:space="preserve">r </w:t>
+      </w:r>
+      <w:r>
+        <w:rPr>
+          <w:highlight w:val="yellow"/>
+          <w:lang w:val="en-GB"/>
+        </w:rPr>
+        <w:t>customers</w:t>
+      </w:r>
+      <w:r>
+        <w:rPr>
+          <w:lang w:val="en-GB"/>
+        </w:rPr>
+        <w:t xml:space="preserve">, so that a better </w:t>
+      </w:r>
+      <w:r>
+        <w:rPr>
+          <w:highlight w:val="yellow"/>
+          <w:lang w:val="en-GB"/>
+        </w:rPr>
+        <w:t>sale</w:t>
+      </w:r>
+      <w:r>
+        <w:rPr>
+          <w:lang w:val="en-GB"/>
+        </w:rPr>
+        <w:t xml:space="preserve"> for the </w:t>
+      </w:r>
       <w:bookmarkStart w:id="0" w:name="_GoBack"/>
-      <w:r>
-        <w:rPr>
-          <w:lang w:val="en-GB"/>
-        </w:rPr>
-        <w:t xml:space="preserve">Need for a </w:t>
-      </w:r>
-      <w:r>
-        <w:rPr>
-          <w:highlight w:val="yellow"/>
-          <w:lang w:val="en-GB"/>
-        </w:rPr>
-        <w:t>system</w:t>
-      </w:r>
-      <w:r>
-        <w:rPr>
-          <w:lang w:val="en-GB"/>
-        </w:rPr>
-        <w:t xml:space="preserve"> that helps keep track of </w:t>
-      </w:r>
-      <w:r>
-        <w:rPr>
-          <w:highlight w:val="yellow"/>
-          <w:lang w:val="en-GB"/>
-        </w:rPr>
-        <w:t>customers</w:t>
-      </w:r>
-      <w:r>
-        <w:rPr>
-          <w:lang w:val="en-GB"/>
-        </w:rPr>
-        <w:t xml:space="preserve"> who arrive at the </w:t>
-      </w:r>
-      <w:r>
-        <w:rPr>
-          <w:lang w:val="en-GB"/>
-        </w:rPr>
-        <w:t>mechanic</w:t>
-      </w:r>
-      <w:r>
-        <w:rPr>
-          <w:lang w:val="en-GB"/>
-        </w:rPr>
-        <w:t xml:space="preserve"> </w:t>
-      </w:r>
-      <w:r>
-        <w:rPr>
-          <w:highlight w:val="yellow"/>
-          <w:lang w:val="en-GB"/>
-        </w:rPr>
-        <w:t>shop</w:t>
-      </w:r>
-      <w:r>
-        <w:rPr>
-          <w:lang w:val="en-GB"/>
-        </w:rPr>
-        <w:t xml:space="preserve"> to solve or fix a </w:t>
-      </w:r>
-      <w:r>
-        <w:rPr>
-          <w:highlight w:val="yellow"/>
-          <w:lang w:val="en-GB"/>
-        </w:rPr>
-        <w:t>car</w:t>
-      </w:r>
-      <w:r>
-        <w:rPr>
-          <w:lang w:val="en-GB"/>
-        </w:rPr>
-        <w:t xml:space="preserve"> malfunction and with this </w:t>
-      </w:r>
-      <w:r>
-        <w:rPr>
-          <w:highlight w:val="yellow"/>
-          <w:lang w:val="en-GB"/>
-        </w:rPr>
-        <w:t>system</w:t>
-      </w:r>
-      <w:r>
-        <w:rPr>
-          <w:lang w:val="en-GB"/>
-        </w:rPr>
-        <w:t xml:space="preserve"> can help mechanics simplify their work for example if this </w:t>
-      </w:r>
-      <w:r>
-        <w:rPr>
-          <w:highlight w:val="yellow"/>
-          <w:lang w:val="en-GB"/>
-        </w:rPr>
-        <w:t>customer</w:t>
-      </w:r>
-      <w:r>
-        <w:rPr>
-          <w:lang w:val="en-GB"/>
-        </w:rPr>
-        <w:t xml:space="preserve"> is a little frequent is can </w:t>
-      </w:r>
-      <w:r>
-        <w:rPr>
-          <w:lang w:val="en-GB"/>
-        </w:rPr>
-        <w:t>analyse</w:t>
-      </w:r>
-      <w:r>
-        <w:rPr>
-          <w:lang w:val="en-GB"/>
-        </w:rPr>
-        <w:t xml:space="preserve"> If this </w:t>
-      </w:r>
-      <w:r>
-        <w:rPr>
-          <w:highlight w:val="yellow"/>
-          <w:lang w:val="en-GB"/>
-        </w:rPr>
-        <w:t>prob</w:t>
-      </w:r>
-      <w:r>
-        <w:rPr>
-          <w:highlight w:val="yellow"/>
-          <w:lang w:val="en-GB"/>
-        </w:rPr>
-        <w:t>lem</w:t>
-      </w:r>
-      <w:r>
-        <w:rPr>
-          <w:lang w:val="en-GB"/>
-        </w:rPr>
-        <w:t xml:space="preserve"> is progressive or new, since it opened its registry  the first day it came to the </w:t>
-      </w:r>
-      <w:r>
-        <w:rPr>
-          <w:highlight w:val="yellow"/>
-          <w:lang w:val="en-GB"/>
-        </w:rPr>
-        <w:t>machine</w:t>
-      </w:r>
-      <w:r>
-        <w:rPr>
-          <w:lang w:val="en-GB"/>
-        </w:rPr>
-        <w:t xml:space="preserve"> in this case the </w:t>
-      </w:r>
-      <w:r>
-        <w:rPr>
-          <w:highlight w:val="yellow"/>
-          <w:lang w:val="en-GB"/>
-        </w:rPr>
-        <w:t>car</w:t>
-      </w:r>
-      <w:r>
-        <w:rPr>
-          <w:lang w:val="en-GB"/>
-        </w:rPr>
-        <w:t xml:space="preserve"> already has a history thus focus </w:t>
-      </w:r>
-      <w:r>
-        <w:rPr>
-          <w:highlight w:val="yellow"/>
-          <w:lang w:val="en-GB"/>
-        </w:rPr>
-        <w:t>resources</w:t>
-      </w:r>
-      <w:r>
-        <w:rPr>
-          <w:lang w:val="en-GB"/>
-        </w:rPr>
-        <w:t xml:space="preserve"> on the fault that the vehicle really has and thus reduce expenses and increases the revenue.</w:t>
-      </w:r>
-    </w:p>
-    <w:p>
-      <w:pPr>
-        <w:rPr>
-          <w:b/>
-          <w:lang w:val="en-GB"/>
-        </w:rPr>
-      </w:pPr>
-      <w:r>
-        <w:rPr>
-          <w:b/>
-          <w:lang w:val="en-GB"/>
-        </w:rPr>
-        <w:t>Overv</w:t>
-      </w:r>
-      <w:r>
-        <w:rPr>
-          <w:b/>
-          <w:lang w:val="en-GB"/>
-        </w:rPr>
-        <w:t>iew</w:t>
-      </w:r>
-    </w:p>
-    <w:p>
-      <w:pPr>
-        <w:spacing w:before="240" w:after="240"/>
-        <w:rPr>
-          <w:lang w:val="en-GB"/>
-        </w:rPr>
-      </w:pPr>
-      <w:r>
-        <w:rPr>
-          <w:lang w:val="en-GB"/>
-        </w:rPr>
-        <w:t xml:space="preserve">In a mechanical field, it is very complicated when the </w:t>
-      </w:r>
-      <w:r>
-        <w:rPr>
-          <w:highlight w:val="yellow"/>
-          <w:lang w:val="en-GB"/>
-        </w:rPr>
-        <w:t>problem</w:t>
-      </w:r>
-      <w:r>
-        <w:rPr>
-          <w:lang w:val="en-GB"/>
-        </w:rPr>
-        <w:t xml:space="preserve"> is not a simple sight, since they would have to make a complete analysis of the </w:t>
-      </w:r>
-      <w:r>
-        <w:rPr>
-          <w:highlight w:val="yellow"/>
-          <w:lang w:val="en-GB"/>
-        </w:rPr>
-        <w:t>car</w:t>
-      </w:r>
-      <w:r>
-        <w:rPr>
-          <w:lang w:val="en-GB"/>
-        </w:rPr>
-        <w:t xml:space="preserve"> that would lead to an unnecessary expenditure of resources, then the </w:t>
-      </w:r>
-      <w:r>
-        <w:rPr>
-          <w:highlight w:val="yellow"/>
-          <w:lang w:val="en-GB"/>
-        </w:rPr>
-        <w:t>mechanics</w:t>
-      </w:r>
-      <w:r>
-        <w:rPr>
-          <w:lang w:val="en-GB"/>
-        </w:rPr>
-        <w:t xml:space="preserve"> rely on the customer's </w:t>
-      </w:r>
-      <w:r>
-        <w:rPr>
-          <w:highlight w:val="yellow"/>
-          <w:lang w:val="en-GB"/>
-        </w:rPr>
-        <w:t>veh</w:t>
-      </w:r>
-      <w:r>
-        <w:rPr>
-          <w:highlight w:val="yellow"/>
-          <w:lang w:val="en-GB"/>
-        </w:rPr>
-        <w:t>icle</w:t>
-      </w:r>
-      <w:r>
-        <w:rPr>
-          <w:lang w:val="en-GB"/>
-        </w:rPr>
-        <w:t xml:space="preserve"> </w:t>
-      </w:r>
-      <w:r>
-        <w:rPr>
-          <w:highlight w:val="yellow"/>
-          <w:lang w:val="en-GB"/>
-        </w:rPr>
-        <w:t>history</w:t>
-      </w:r>
-      <w:r>
-        <w:rPr>
-          <w:lang w:val="en-GB"/>
-        </w:rPr>
-        <w:t xml:space="preserve">: how many times the </w:t>
-      </w:r>
-      <w:r>
-        <w:rPr>
-          <w:highlight w:val="yellow"/>
-          <w:lang w:val="en-GB"/>
-        </w:rPr>
-        <w:t>vehicle</w:t>
-      </w:r>
-      <w:r>
-        <w:rPr>
-          <w:lang w:val="en-GB"/>
-        </w:rPr>
-        <w:t xml:space="preserve"> has been damaged, which parts of the vehicle have been fixed, etc. </w:t>
-      </w:r>
-      <w:r>
-        <w:rPr>
-          <w:lang w:val="en-GB"/>
-        </w:rPr>
-        <w:t>S</w:t>
-      </w:r>
-      <w:r>
-        <w:rPr>
-          <w:lang w:val="en-GB"/>
-        </w:rPr>
-        <w:t xml:space="preserve">o that the </w:t>
-      </w:r>
-      <w:r>
-        <w:rPr>
-          <w:highlight w:val="yellow"/>
-          <w:lang w:val="en-GB"/>
-        </w:rPr>
-        <w:t>mechanics</w:t>
-      </w:r>
-      <w:r>
-        <w:rPr>
-          <w:lang w:val="en-GB"/>
-        </w:rPr>
-        <w:t xml:space="preserve"> can discard some points of the </w:t>
-      </w:r>
-      <w:r>
-        <w:rPr>
-          <w:highlight w:val="yellow"/>
-          <w:lang w:val="en-GB"/>
-        </w:rPr>
-        <w:t>car</w:t>
-      </w:r>
-      <w:r>
-        <w:rPr>
-          <w:lang w:val="en-GB"/>
-        </w:rPr>
-        <w:t xml:space="preserve"> and thus simplify the work with this the </w:t>
-      </w:r>
-      <w:r>
-        <w:rPr>
-          <w:highlight w:val="yellow"/>
-          <w:lang w:val="en-GB"/>
-        </w:rPr>
-        <w:t>mechanic</w:t>
-      </w:r>
-      <w:r>
-        <w:rPr>
-          <w:lang w:val="en-GB"/>
-        </w:rPr>
-        <w:t xml:space="preserve"> trusts in what the </w:t>
-      </w:r>
-      <w:r>
-        <w:rPr>
-          <w:highlight w:val="yellow"/>
-          <w:lang w:val="en-GB"/>
-        </w:rPr>
-        <w:t>client</w:t>
-      </w:r>
-      <w:r>
-        <w:rPr>
-          <w:lang w:val="en-GB"/>
-        </w:rPr>
-        <w:t xml:space="preserve"> tells him and t</w:t>
-      </w:r>
-      <w:r>
-        <w:rPr>
-          <w:lang w:val="en-GB"/>
-        </w:rPr>
-        <w:t xml:space="preserve">here are moments that the </w:t>
-      </w:r>
-      <w:r>
-        <w:rPr>
-          <w:highlight w:val="yellow"/>
-          <w:lang w:val="en-GB"/>
-        </w:rPr>
-        <w:t>clients</w:t>
-      </w:r>
-      <w:r>
-        <w:rPr>
-          <w:lang w:val="en-GB"/>
-        </w:rPr>
-        <w:t xml:space="preserve"> do not know and complicates the work and that is why the program enters, without the need of the critic of the </w:t>
-      </w:r>
-      <w:r>
-        <w:rPr>
-          <w:highlight w:val="yellow"/>
-          <w:lang w:val="en-GB"/>
-        </w:rPr>
-        <w:t>client</w:t>
-      </w:r>
-      <w:r>
-        <w:rPr>
-          <w:lang w:val="en-GB"/>
-        </w:rPr>
-        <w:t xml:space="preserve"> since its registration is in the </w:t>
-      </w:r>
-      <w:r>
-        <w:rPr>
-          <w:highlight w:val="yellow"/>
-          <w:lang w:val="en-GB"/>
-        </w:rPr>
-        <w:t>system.</w:t>
-      </w:r>
-    </w:p>
-    <w:p>
-      <w:pPr>
-        <w:spacing w:before="240" w:after="240"/>
-        <w:rPr>
-          <w:b/>
-          <w:lang w:val="en-GB"/>
-        </w:rPr>
-      </w:pPr>
-      <w:r>
-        <w:rPr>
-          <w:b/>
-          <w:lang w:val="en-GB"/>
-        </w:rPr>
-        <w:t>Background</w:t>
-      </w:r>
-    </w:p>
-    <w:p>
-      <w:pPr>
-        <w:rPr>
-          <w:lang w:val="en-GB"/>
-        </w:rPr>
-      </w:pPr>
-      <w:r>
-        <w:rPr>
-          <w:lang w:val="en-GB"/>
-        </w:rPr>
-        <w:t xml:space="preserve">The central </w:t>
-      </w:r>
-      <w:r>
-        <w:rPr>
-          <w:highlight w:val="yellow"/>
-          <w:lang w:val="en-GB"/>
-        </w:rPr>
-        <w:t>idea</w:t>
-      </w:r>
-      <w:r>
-        <w:rPr>
-          <w:lang w:val="en-GB"/>
-        </w:rPr>
-        <w:t xml:space="preserve"> is that the </w:t>
-      </w:r>
-      <w:r>
-        <w:rPr>
-          <w:highlight w:val="yellow"/>
-          <w:lang w:val="en-GB"/>
-        </w:rPr>
-        <w:t>mechanics</w:t>
-      </w:r>
-      <w:r>
-        <w:rPr>
-          <w:lang w:val="en-GB"/>
-        </w:rPr>
-        <w:t xml:space="preserve"> no longer com</w:t>
-      </w:r>
-      <w:r>
-        <w:rPr>
-          <w:lang w:val="en-GB"/>
-        </w:rPr>
-        <w:t xml:space="preserve">ply with manual </w:t>
-      </w:r>
-      <w:r>
-        <w:rPr>
-          <w:highlight w:val="yellow"/>
-          <w:lang w:val="en-GB"/>
-        </w:rPr>
-        <w:t>activities,</w:t>
-      </w:r>
-      <w:r>
-        <w:rPr>
-          <w:lang w:val="en-GB"/>
-        </w:rPr>
-        <w:t xml:space="preserve"> unlike everything is done based on the use of </w:t>
-      </w:r>
-      <w:r>
-        <w:rPr>
-          <w:highlight w:val="yellow"/>
-          <w:lang w:val="en-GB"/>
-        </w:rPr>
-        <w:t>machines</w:t>
-      </w:r>
-      <w:r>
-        <w:rPr>
-          <w:lang w:val="en-GB"/>
-        </w:rPr>
-        <w:t xml:space="preserve"> to avoid wasting time, and thus generating more economic </w:t>
-      </w:r>
-      <w:r>
-        <w:rPr>
-          <w:highlight w:val="yellow"/>
-          <w:lang w:val="en-GB"/>
-        </w:rPr>
-        <w:t>income.</w:t>
-      </w:r>
-    </w:p>
-    <w:p>
-      <w:pPr>
-        <w:rPr>
-          <w:lang w:val="en-GB"/>
-        </w:rPr>
-      </w:pPr>
-    </w:p>
-    <w:p>
-      <w:pPr>
-        <w:rPr>
-          <w:lang w:val="en-GB"/>
-        </w:rPr>
-      </w:pPr>
-      <w:r>
-        <w:rPr>
-          <w:lang w:val="en-GB"/>
-        </w:rPr>
-        <w:t xml:space="preserve">At the same time, you want to know how often </w:t>
-      </w:r>
-      <w:r>
-        <w:rPr>
-          <w:highlight w:val="yellow"/>
-          <w:lang w:val="en-GB"/>
-        </w:rPr>
-        <w:t>cars</w:t>
-      </w:r>
-      <w:r>
-        <w:rPr>
-          <w:lang w:val="en-GB"/>
-        </w:rPr>
-        <w:t xml:space="preserve"> attend to know how to generate </w:t>
-      </w:r>
-      <w:r>
-        <w:rPr>
-          <w:highlight w:val="yellow"/>
-          <w:lang w:val="en-GB"/>
-        </w:rPr>
-        <w:t>benefits</w:t>
-      </w:r>
-      <w:r>
-        <w:rPr>
-          <w:lang w:val="en-GB"/>
-        </w:rPr>
-        <w:t xml:space="preserve"> and </w:t>
-      </w:r>
-      <w:r>
-        <w:rPr>
-          <w:highlight w:val="yellow"/>
-          <w:lang w:val="en-GB"/>
-        </w:rPr>
-        <w:t>promotions</w:t>
-      </w:r>
-      <w:r>
-        <w:rPr>
-          <w:lang w:val="en-GB"/>
-        </w:rPr>
-        <w:t xml:space="preserve"> fo</w:t>
-      </w:r>
-      <w:r>
-        <w:rPr>
-          <w:lang w:val="en-GB"/>
-        </w:rPr>
-        <w:t xml:space="preserve">r </w:t>
-      </w:r>
-      <w:r>
-        <w:rPr>
-          <w:highlight w:val="yellow"/>
-          <w:lang w:val="en-GB"/>
-        </w:rPr>
-        <w:t>customers</w:t>
-      </w:r>
-      <w:r>
-        <w:rPr>
-          <w:lang w:val="en-GB"/>
-        </w:rPr>
-        <w:t xml:space="preserve">, so that a better </w:t>
-      </w:r>
-      <w:r>
-        <w:rPr>
-          <w:highlight w:val="yellow"/>
-          <w:lang w:val="en-GB"/>
-        </w:rPr>
-        <w:t>sale</w:t>
-      </w:r>
-      <w:r>
-        <w:rPr>
-          <w:lang w:val="en-GB"/>
-        </w:rPr>
-        <w:t xml:space="preserve"> for the owner is </w:t>
-      </w:r>
-      <w:r>
-        <w:rPr>
-          <w:highlight w:val="yellow"/>
+      <w:bookmarkEnd w:id="0"/>
+      <w:r>
+        <w:rPr>
+          <w:highlight w:val="yellow"/>
+          <w:lang w:val="en-GB"/>
+        </w:rPr>
+        <w:t>owner</w:t>
+      </w:r>
+      <w:r>
+        <w:rPr>
+          <w:lang w:val="en-GB"/>
+        </w:rPr>
+        <w:t xml:space="preserve"> is </w:t>
+      </w:r>
+      <w:r>
+        <w:rPr>
           <w:lang w:val="en-GB"/>
         </w:rPr>
         <w:t>generated</w:t>
@@ -989,7 +1002,6 @@
         </w:rPr>
       </w:pPr>
     </w:p>
-    <w:bookmarkEnd w:id="0"/>
     <w:p>
       <w:pPr>
         <w:rPr>

</xml_diff>